<commit_message>
Defined constants and entity modification for hibernate.ddl-auto
</commit_message>
<xml_diff>
--- a/Execution Document.docx
+++ b/Execution Document.docx
@@ -44,10 +44,8 @@
       <w:r>
         <w:t xml:space="preserve">  </w:t>
       </w:r>
-    </w:p>
-    <w:p>
-      <w:r>
-        <w:object w:dxaOrig="1539" w:dyaOrig="998" w14:anchorId="497303DD">
+      <w:r>
+        <w:object w:dxaOrig="1539" w:dyaOrig="998" w14:anchorId="0CD674D1">
           <v:shapetype id="_x0000_t75" coordsize="21600,21600" o:spt="75" o:preferrelative="t" path="m@4@5l@4@11@9@11@9@5xe" filled="f" stroked="f">
             <v:stroke joinstyle="miter"/>
             <v:formulas>
@@ -67,12 +65,14 @@
             <v:path o:extrusionok="f" gradientshapeok="t" o:connecttype="rect"/>
             <o:lock v:ext="edit" aspectratio="t"/>
           </v:shapetype>
-          <v:shape id="_x0000_i1031" type="#_x0000_t75" style="width:77.25pt;height:50.25pt" o:ole="">
+          <v:shape id="_x0000_i1027" type="#_x0000_t75" style="width:77.25pt;height:50.25pt" o:ole="">
             <v:imagedata r:id="rId5" o:title=""/>
           </v:shape>
-          <o:OLEObject Type="Embed" ProgID="Package" ShapeID="_x0000_i1031" DrawAspect="Icon" ObjectID="_1605388854" r:id="rId6"/>
+          <o:OLEObject Type="Embed" ProgID="Package" ShapeID="_x0000_i1027" DrawAspect="Icon" ObjectID="_1605398279" r:id="rId6"/>
         </w:object>
       </w:r>
+      <w:bookmarkStart w:id="0" w:name="_GoBack"/>
+      <w:bookmarkEnd w:id="0"/>
     </w:p>
     <w:p>
       <w:r>
@@ -271,15 +271,15 @@
     <w:p/>
     <w:p>
       <w:r>
+        <w:t xml:space="preserve"> Without token</w:t>
+      </w:r>
+    </w:p>
+    <w:p>
+      <w:r>
+        <w:rPr>
+          <w:noProof/>
+        </w:rPr>
         <w:lastRenderedPageBreak/>
-        <w:t xml:space="preserve"> Without token</w:t>
-      </w:r>
-    </w:p>
-    <w:p>
-      <w:r>
-        <w:rPr>
-          <w:noProof/>
-        </w:rPr>
         <w:drawing>
           <wp:inline distT="0" distB="0" distL="0" distR="0" wp14:anchorId="7D2CE920" wp14:editId="551AE1E0">
             <wp:extent cx="5943600" cy="2926080"/>
@@ -448,7 +448,6 @@
         </w:numPr>
       </w:pPr>
       <w:r>
-        <w:lastRenderedPageBreak/>
         <w:t>Create New User Note</w:t>
       </w:r>
     </w:p>
@@ -463,6 +462,7 @@
         </w:rPr>
       </w:pPr>
       <w:r>
+        <w:lastRenderedPageBreak/>
         <w:t xml:space="preserve">  </w:t>
       </w:r>
       <w:r>
@@ -569,6 +569,7 @@
         <w:rPr>
           <w:b/>
         </w:rPr>
+        <w:lastRenderedPageBreak/>
         <w:t>5)Update existing User Note</w:t>
       </w:r>
     </w:p>
@@ -707,7 +708,6 @@
     </w:p>
     <w:p>
       <w:r>
-        <w:lastRenderedPageBreak/>
         <w:t xml:space="preserve">   </w:t>
       </w:r>
     </w:p>
@@ -722,11 +722,11 @@
           <w:b/>
         </w:rPr>
       </w:pPr>
-      <w:bookmarkStart w:id="0" w:name="_GoBack"/>
       <w:r>
         <w:rPr>
           <w:b/>
         </w:rPr>
+        <w:lastRenderedPageBreak/>
         <w:t xml:space="preserve">Deleting </w:t>
       </w:r>
       <w:r>
@@ -736,7 +736,6 @@
         <w:t>user Note</w:t>
       </w:r>
     </w:p>
-    <w:bookmarkEnd w:id="0"/>
     <w:p>
       <w:r>
         <w:rPr>

</xml_diff>